<commit_message>
only need window forms
</commit_message>
<xml_diff>
--- a/v3/разделы/Перечень оборудования.docx
+++ b/v3/разделы/Перечень оборудования.docx
@@ -772,12 +772,14 @@
               <w:rPr>
                 <w:sz w:val="24"/>
                 <w:szCs w:val="24"/>
-              </w:rPr>
-            </w:pPr>
-            <w:r>
-              <w:rPr>
-                <w:sz w:val="24"/>
-                <w:szCs w:val="24"/>
+                <w:u w:val="single"/>
+              </w:rPr>
+            </w:pPr>
+            <w:r>
+              <w:rPr>
+                <w:sz w:val="24"/>
+                <w:szCs w:val="24"/>
+                <w:u w:val="single"/>
               </w:rPr>
               <w:t>Сервер веб-интерфейса</w:t>
             </w:r>
@@ -3727,7 +3729,7 @@
                 <w:sz w:val="21"/>
                 <w:szCs w:val="21"/>
               </w:rPr>
-              <w:t>1</w:t>
+              <w:t>6</w:t>
             </w:r>
           </w:p>
         </w:tc>
@@ -3754,7 +3756,14 @@
                 <w:sz w:val="21"/>
                 <w:szCs w:val="21"/>
               </w:rPr>
-              <w:t>72</w:t>
+              <w:t>7</w:t>
+            </w:r>
+            <w:r>
+              <w:rPr>
+                <w:sz w:val="21"/>
+                <w:szCs w:val="21"/>
+              </w:rPr>
+              <w:t>7</w:t>
             </w:r>
           </w:p>
         </w:tc>

</xml_diff>